<commit_message>
Edited the User stories to be bullet points
</commit_message>
<xml_diff>
--- a/CP2406 Assessment 1 - User Stories.docx
+++ b/CP2406 Assessment 1 - User Stories.docx
@@ -3,17 +3,21 @@
 <w:document xmlns:wpc="http://schemas.microsoft.com/office/word/2010/wordprocessingCanvas" xmlns:mc="http://schemas.openxmlformats.org/markup-compatibility/2006" xmlns:o="urn:schemas-microsoft-com:office:office" xmlns:r="http://schemas.openxmlformats.org/officeDocument/2006/relationships" xmlns:m="http://schemas.openxmlformats.org/officeDocument/2006/math" xmlns:v="urn:schemas-microsoft-com:vml" xmlns:wp14="http://schemas.microsoft.com/office/word/2010/wordprocessingDrawing" xmlns:wp="http://schemas.openxmlformats.org/drawingml/2006/wordprocessingDrawing" xmlns:w10="urn:schemas-microsoft-com:office:word" xmlns:w="http://schemas.openxmlformats.org/wordprocessingml/2006/main" xmlns:w14="http://schemas.microsoft.com/office/word/2010/wordml" xmlns:w15="http://schemas.microsoft.com/office/word/2012/wordml" xmlns:wpg="http://schemas.microsoft.com/office/word/2010/wordprocessingGroup" xmlns:wpi="http://schemas.microsoft.com/office/word/2010/wordprocessingInk" xmlns:wne="http://schemas.microsoft.com/office/word/2006/wordml" xmlns:wps="http://schemas.microsoft.com/office/word/2010/wordprocessingShape" mc:Ignorable="w14 w15 wp14">
   <w:body>
     <w:p>
-      <w:r>
-        <w:t>1.</w:t>
-      </w:r>
-      <w:r>
-        <w:t xml:space="preserve"> </w:t>
-      </w:r>
+      <w:pPr>
+        <w:pStyle w:val="ListParagraph"/>
+        <w:numPr>
+          <w:ilvl w:val="0"/>
+          <w:numId w:val="1"/>
+        </w:numPr>
+      </w:pPr>
       <w:r>
         <w:t xml:space="preserve">A dealer shuffles and deals 8 cards to each player. </w:t>
       </w:r>
     </w:p>
     <w:p>
+      <w:pPr>
+        <w:ind w:firstLine="720"/>
+      </w:pPr>
       <w:r>
         <w:t>Note</w:t>
       </w:r>
@@ -29,6 +33,13 @@
     </w:p>
     <w:p/>
     <w:p>
+      <w:pPr>
+        <w:pStyle w:val="ListParagraph"/>
+        <w:numPr>
+          <w:ilvl w:val="0"/>
+          <w:numId w:val="1"/>
+        </w:numPr>
+      </w:pPr>
       <w:r>
         <w:t>2. Players</w:t>
       </w:r>
@@ -38,6 +49,13 @@
     </w:p>
     <w:p/>
     <w:p>
+      <w:pPr>
+        <w:pStyle w:val="ListParagraph"/>
+        <w:numPr>
+          <w:ilvl w:val="0"/>
+          <w:numId w:val="1"/>
+        </w:numPr>
+      </w:pPr>
       <w:r>
         <w:t>3.</w:t>
       </w:r>
@@ -46,12 +64,22 @@
       </w:r>
     </w:p>
     <w:p>
+      <w:pPr>
+        <w:ind w:firstLine="720"/>
+      </w:pPr>
       <w:r>
         <w:t>Notes: The player to the left of the dealer goes first. The five playing categories are: Hardness, Specific Gravity, Cleavage, Crustal Abundance, and Economic Value</w:t>
       </w:r>
     </w:p>
     <w:p/>
     <w:p>
+      <w:pPr>
+        <w:pStyle w:val="ListParagraph"/>
+        <w:numPr>
+          <w:ilvl w:val="0"/>
+          <w:numId w:val="3"/>
+        </w:numPr>
+      </w:pPr>
       <w:r>
         <w:t>4. The</w:t>
       </w:r>
@@ -63,6 +91,9 @@
       </w:r>
     </w:p>
     <w:p>
+      <w:pPr>
+        <w:ind w:firstLine="720"/>
+      </w:pPr>
       <w:r>
         <w:t xml:space="preserve">Notes: The player next </w:t>
       </w:r>
@@ -72,6 +103,13 @@
     </w:p>
     <w:p/>
     <w:p>
+      <w:pPr>
+        <w:pStyle w:val="ListParagraph"/>
+        <w:numPr>
+          <w:ilvl w:val="0"/>
+          <w:numId w:val="3"/>
+        </w:numPr>
+      </w:pPr>
       <w:r>
         <w:t>3. If</w:t>
       </w:r>
@@ -80,12 +118,22 @@
       </w:r>
     </w:p>
     <w:p>
+      <w:pPr>
+        <w:ind w:firstLine="720"/>
+      </w:pPr>
       <w:r>
         <w:t>Notes: A player is allowed to pass even if they have cards that could be played.</w:t>
       </w:r>
     </w:p>
     <w:p/>
     <w:p>
+      <w:pPr>
+        <w:pStyle w:val="ListParagraph"/>
+        <w:numPr>
+          <w:ilvl w:val="0"/>
+          <w:numId w:val="3"/>
+        </w:numPr>
+      </w:pPr>
       <w:r>
         <w:t>5. The</w:t>
       </w:r>
@@ -101,39 +149,80 @@
     </w:p>
     <w:p/>
     <w:p>
+      <w:pPr>
+        <w:pStyle w:val="ListParagraph"/>
+        <w:numPr>
+          <w:ilvl w:val="0"/>
+          <w:numId w:val="3"/>
+        </w:numPr>
+      </w:pPr>
       <w:r>
         <w:t>6. A player may place a super-trump card at any of their turns.</w:t>
       </w:r>
     </w:p>
     <w:p>
+      <w:pPr>
+        <w:ind w:firstLine="720"/>
+      </w:pPr>
       <w:r>
         <w:t>Notes: The super-trump card types are: The Mineralogist, The Geologist, The Geophysicist, The Petrologist, The Miner, and The Gemmologist.</w:t>
       </w:r>
     </w:p>
     <w:p/>
     <w:p>
+      <w:pPr>
+        <w:pStyle w:val="ListParagraph"/>
+        <w:numPr>
+          <w:ilvl w:val="0"/>
+          <w:numId w:val="4"/>
+        </w:numPr>
+      </w:pPr>
       <w:r>
         <w:t>7. The player can change the playing category or trump according to the instructions on the super-trump card by placing a super-trump card.</w:t>
       </w:r>
     </w:p>
     <w:p>
+      <w:pPr>
+        <w:ind w:firstLine="720"/>
+      </w:pPr>
       <w:r>
         <w:t xml:space="preserve">Note:  At this stage any player who passed on the previous round is able to play again. </w:t>
       </w:r>
     </w:p>
     <w:p/>
     <w:p>
+      <w:pPr>
+        <w:pStyle w:val="ListParagraph"/>
+        <w:numPr>
+          <w:ilvl w:val="0"/>
+          <w:numId w:val="4"/>
+        </w:numPr>
+      </w:pPr>
       <w:r>
         <w:t>8. If a player throws The Geophysicist card together with the Magnetite card, then the player wins the hand.</w:t>
       </w:r>
     </w:p>
     <w:p/>
     <w:p>
+      <w:pPr>
+        <w:pStyle w:val="ListParagraph"/>
+        <w:numPr>
+          <w:ilvl w:val="0"/>
+          <w:numId w:val="4"/>
+        </w:numPr>
+      </w:pPr>
       <w:r>
         <w:t>9. Players will continue taking turns to play cards until all but on player has past.</w:t>
       </w:r>
     </w:p>
     <w:p>
+      <w:pPr>
+        <w:pStyle w:val="ListParagraph"/>
+        <w:numPr>
+          <w:ilvl w:val="0"/>
+          <w:numId w:val="4"/>
+        </w:numPr>
+      </w:pPr>
       <w:r>
         <w:lastRenderedPageBreak/>
         <w:t>10. The last player then gets to lead the next round and chooses the trump category to be played.</w:t>
@@ -141,17 +230,31 @@
     </w:p>
     <w:p/>
     <w:p>
+      <w:pPr>
+        <w:pStyle w:val="ListParagraph"/>
+        <w:numPr>
+          <w:ilvl w:val="0"/>
+          <w:numId w:val="4"/>
+        </w:numPr>
+      </w:pPr>
       <w:r>
         <w:t>11. The first player to lose all their cards is the winner.</w:t>
       </w:r>
     </w:p>
     <w:p/>
     <w:p>
-      <w:r>
-        <w:t>12.The last player to still have cards is the loser.</w:t>
-      </w:r>
+      <w:pPr>
+        <w:pStyle w:val="ListParagraph"/>
+        <w:numPr>
+          <w:ilvl w:val="0"/>
+          <w:numId w:val="4"/>
+        </w:numPr>
+      </w:pPr>
       <w:bookmarkStart w:id="0" w:name="_GoBack"/>
       <w:bookmarkEnd w:id="0"/>
+      <w:r>
+        <w:t>12.The last player to still have cards is the loser.</w:t>
+      </w:r>
     </w:p>
     <w:p/>
     <w:p/>
@@ -166,6 +269,451 @@
     </w:sectPr>
   </w:body>
 </w:document>
+</file>
+
+<file path=word/numbering.xml><?xml version="1.0" encoding="utf-8"?>
+<w:numbering xmlns:wpc="http://schemas.microsoft.com/office/word/2010/wordprocessingCanvas" xmlns:mc="http://schemas.openxmlformats.org/markup-compatibility/2006" xmlns:o="urn:schemas-microsoft-com:office:office" xmlns:r="http://schemas.openxmlformats.org/officeDocument/2006/relationships" xmlns:m="http://schemas.openxmlformats.org/officeDocument/2006/math" xmlns:v="urn:schemas-microsoft-com:vml" xmlns:wp14="http://schemas.microsoft.com/office/word/2010/wordprocessingDrawing" xmlns:wp="http://schemas.openxmlformats.org/drawingml/2006/wordprocessingDrawing" xmlns:w10="urn:schemas-microsoft-com:office:word" xmlns:w="http://schemas.openxmlformats.org/wordprocessingml/2006/main" xmlns:w14="http://schemas.microsoft.com/office/word/2010/wordml" xmlns:w15="http://schemas.microsoft.com/office/word/2012/wordml" xmlns:wpg="http://schemas.microsoft.com/office/word/2010/wordprocessingGroup" xmlns:wpi="http://schemas.microsoft.com/office/word/2010/wordprocessingInk" xmlns:wne="http://schemas.microsoft.com/office/word/2006/wordml" xmlns:wps="http://schemas.microsoft.com/office/word/2010/wordprocessingShape" mc:Ignorable="w14 w15 wp14">
+  <w:abstractNum w:abstractNumId="0" w15:restartNumberingAfterBreak="0">
+    <w:nsid w:val="177F21E1"/>
+    <w:multiLevelType w:val="hybridMultilevel"/>
+    <w:tmpl w:val="D42ADBCE"/>
+    <w:lvl w:ilvl="0" w:tplc="0C090001">
+      <w:start w:val="1"/>
+      <w:numFmt w:val="bullet"/>
+      <w:lvlText w:val=""/>
+      <w:lvlJc w:val="left"/>
+      <w:pPr>
+        <w:ind w:left="720" w:hanging="360"/>
+      </w:pPr>
+      <w:rPr>
+        <w:rFonts w:ascii="Symbol" w:hAnsi="Symbol" w:hint="default"/>
+      </w:rPr>
+    </w:lvl>
+    <w:lvl w:ilvl="1" w:tplc="0C090003" w:tentative="1">
+      <w:start w:val="1"/>
+      <w:numFmt w:val="bullet"/>
+      <w:lvlText w:val="o"/>
+      <w:lvlJc w:val="left"/>
+      <w:pPr>
+        <w:ind w:left="1440" w:hanging="360"/>
+      </w:pPr>
+      <w:rPr>
+        <w:rFonts w:ascii="Courier New" w:hAnsi="Courier New" w:cs="Courier New" w:hint="default"/>
+      </w:rPr>
+    </w:lvl>
+    <w:lvl w:ilvl="2" w:tplc="0C090005" w:tentative="1">
+      <w:start w:val="1"/>
+      <w:numFmt w:val="bullet"/>
+      <w:lvlText w:val=""/>
+      <w:lvlJc w:val="left"/>
+      <w:pPr>
+        <w:ind w:left="2160" w:hanging="360"/>
+      </w:pPr>
+      <w:rPr>
+        <w:rFonts w:ascii="Wingdings" w:hAnsi="Wingdings" w:hint="default"/>
+      </w:rPr>
+    </w:lvl>
+    <w:lvl w:ilvl="3" w:tplc="0C090001" w:tentative="1">
+      <w:start w:val="1"/>
+      <w:numFmt w:val="bullet"/>
+      <w:lvlText w:val=""/>
+      <w:lvlJc w:val="left"/>
+      <w:pPr>
+        <w:ind w:left="2880" w:hanging="360"/>
+      </w:pPr>
+      <w:rPr>
+        <w:rFonts w:ascii="Symbol" w:hAnsi="Symbol" w:hint="default"/>
+      </w:rPr>
+    </w:lvl>
+    <w:lvl w:ilvl="4" w:tplc="0C090003" w:tentative="1">
+      <w:start w:val="1"/>
+      <w:numFmt w:val="bullet"/>
+      <w:lvlText w:val="o"/>
+      <w:lvlJc w:val="left"/>
+      <w:pPr>
+        <w:ind w:left="3600" w:hanging="360"/>
+      </w:pPr>
+      <w:rPr>
+        <w:rFonts w:ascii="Courier New" w:hAnsi="Courier New" w:cs="Courier New" w:hint="default"/>
+      </w:rPr>
+    </w:lvl>
+    <w:lvl w:ilvl="5" w:tplc="0C090005" w:tentative="1">
+      <w:start w:val="1"/>
+      <w:numFmt w:val="bullet"/>
+      <w:lvlText w:val=""/>
+      <w:lvlJc w:val="left"/>
+      <w:pPr>
+        <w:ind w:left="4320" w:hanging="360"/>
+      </w:pPr>
+      <w:rPr>
+        <w:rFonts w:ascii="Wingdings" w:hAnsi="Wingdings" w:hint="default"/>
+      </w:rPr>
+    </w:lvl>
+    <w:lvl w:ilvl="6" w:tplc="0C090001" w:tentative="1">
+      <w:start w:val="1"/>
+      <w:numFmt w:val="bullet"/>
+      <w:lvlText w:val=""/>
+      <w:lvlJc w:val="left"/>
+      <w:pPr>
+        <w:ind w:left="5040" w:hanging="360"/>
+      </w:pPr>
+      <w:rPr>
+        <w:rFonts w:ascii="Symbol" w:hAnsi="Symbol" w:hint="default"/>
+      </w:rPr>
+    </w:lvl>
+    <w:lvl w:ilvl="7" w:tplc="0C090003" w:tentative="1">
+      <w:start w:val="1"/>
+      <w:numFmt w:val="bullet"/>
+      <w:lvlText w:val="o"/>
+      <w:lvlJc w:val="left"/>
+      <w:pPr>
+        <w:ind w:left="5760" w:hanging="360"/>
+      </w:pPr>
+      <w:rPr>
+        <w:rFonts w:ascii="Courier New" w:hAnsi="Courier New" w:cs="Courier New" w:hint="default"/>
+      </w:rPr>
+    </w:lvl>
+    <w:lvl w:ilvl="8" w:tplc="0C090005" w:tentative="1">
+      <w:start w:val="1"/>
+      <w:numFmt w:val="bullet"/>
+      <w:lvlText w:val=""/>
+      <w:lvlJc w:val="left"/>
+      <w:pPr>
+        <w:ind w:left="6480" w:hanging="360"/>
+      </w:pPr>
+      <w:rPr>
+        <w:rFonts w:ascii="Wingdings" w:hAnsi="Wingdings" w:hint="default"/>
+      </w:rPr>
+    </w:lvl>
+  </w:abstractNum>
+  <w:abstractNum w:abstractNumId="1" w15:restartNumberingAfterBreak="0">
+    <w:nsid w:val="22716F89"/>
+    <w:multiLevelType w:val="hybridMultilevel"/>
+    <w:tmpl w:val="3B90860A"/>
+    <w:lvl w:ilvl="0" w:tplc="0C090001">
+      <w:start w:val="1"/>
+      <w:numFmt w:val="bullet"/>
+      <w:lvlText w:val=""/>
+      <w:lvlJc w:val="left"/>
+      <w:pPr>
+        <w:ind w:left="720" w:hanging="360"/>
+      </w:pPr>
+      <w:rPr>
+        <w:rFonts w:ascii="Symbol" w:hAnsi="Symbol" w:hint="default"/>
+      </w:rPr>
+    </w:lvl>
+    <w:lvl w:ilvl="1" w:tplc="0C090003" w:tentative="1">
+      <w:start w:val="1"/>
+      <w:numFmt w:val="bullet"/>
+      <w:lvlText w:val="o"/>
+      <w:lvlJc w:val="left"/>
+      <w:pPr>
+        <w:ind w:left="1440" w:hanging="360"/>
+      </w:pPr>
+      <w:rPr>
+        <w:rFonts w:ascii="Courier New" w:hAnsi="Courier New" w:cs="Courier New" w:hint="default"/>
+      </w:rPr>
+    </w:lvl>
+    <w:lvl w:ilvl="2" w:tplc="0C090005" w:tentative="1">
+      <w:start w:val="1"/>
+      <w:numFmt w:val="bullet"/>
+      <w:lvlText w:val=""/>
+      <w:lvlJc w:val="left"/>
+      <w:pPr>
+        <w:ind w:left="2160" w:hanging="360"/>
+      </w:pPr>
+      <w:rPr>
+        <w:rFonts w:ascii="Wingdings" w:hAnsi="Wingdings" w:hint="default"/>
+      </w:rPr>
+    </w:lvl>
+    <w:lvl w:ilvl="3" w:tplc="0C090001" w:tentative="1">
+      <w:start w:val="1"/>
+      <w:numFmt w:val="bullet"/>
+      <w:lvlText w:val=""/>
+      <w:lvlJc w:val="left"/>
+      <w:pPr>
+        <w:ind w:left="2880" w:hanging="360"/>
+      </w:pPr>
+      <w:rPr>
+        <w:rFonts w:ascii="Symbol" w:hAnsi="Symbol" w:hint="default"/>
+      </w:rPr>
+    </w:lvl>
+    <w:lvl w:ilvl="4" w:tplc="0C090003" w:tentative="1">
+      <w:start w:val="1"/>
+      <w:numFmt w:val="bullet"/>
+      <w:lvlText w:val="o"/>
+      <w:lvlJc w:val="left"/>
+      <w:pPr>
+        <w:ind w:left="3600" w:hanging="360"/>
+      </w:pPr>
+      <w:rPr>
+        <w:rFonts w:ascii="Courier New" w:hAnsi="Courier New" w:cs="Courier New" w:hint="default"/>
+      </w:rPr>
+    </w:lvl>
+    <w:lvl w:ilvl="5" w:tplc="0C090005" w:tentative="1">
+      <w:start w:val="1"/>
+      <w:numFmt w:val="bullet"/>
+      <w:lvlText w:val=""/>
+      <w:lvlJc w:val="left"/>
+      <w:pPr>
+        <w:ind w:left="4320" w:hanging="360"/>
+      </w:pPr>
+      <w:rPr>
+        <w:rFonts w:ascii="Wingdings" w:hAnsi="Wingdings" w:hint="default"/>
+      </w:rPr>
+    </w:lvl>
+    <w:lvl w:ilvl="6" w:tplc="0C090001" w:tentative="1">
+      <w:start w:val="1"/>
+      <w:numFmt w:val="bullet"/>
+      <w:lvlText w:val=""/>
+      <w:lvlJc w:val="left"/>
+      <w:pPr>
+        <w:ind w:left="5040" w:hanging="360"/>
+      </w:pPr>
+      <w:rPr>
+        <w:rFonts w:ascii="Symbol" w:hAnsi="Symbol" w:hint="default"/>
+      </w:rPr>
+    </w:lvl>
+    <w:lvl w:ilvl="7" w:tplc="0C090003" w:tentative="1">
+      <w:start w:val="1"/>
+      <w:numFmt w:val="bullet"/>
+      <w:lvlText w:val="o"/>
+      <w:lvlJc w:val="left"/>
+      <w:pPr>
+        <w:ind w:left="5760" w:hanging="360"/>
+      </w:pPr>
+      <w:rPr>
+        <w:rFonts w:ascii="Courier New" w:hAnsi="Courier New" w:cs="Courier New" w:hint="default"/>
+      </w:rPr>
+    </w:lvl>
+    <w:lvl w:ilvl="8" w:tplc="0C090005" w:tentative="1">
+      <w:start w:val="1"/>
+      <w:numFmt w:val="bullet"/>
+      <w:lvlText w:val=""/>
+      <w:lvlJc w:val="left"/>
+      <w:pPr>
+        <w:ind w:left="6480" w:hanging="360"/>
+      </w:pPr>
+      <w:rPr>
+        <w:rFonts w:ascii="Wingdings" w:hAnsi="Wingdings" w:hint="default"/>
+      </w:rPr>
+    </w:lvl>
+  </w:abstractNum>
+  <w:abstractNum w:abstractNumId="2" w15:restartNumberingAfterBreak="0">
+    <w:nsid w:val="3FF13F6B"/>
+    <w:multiLevelType w:val="hybridMultilevel"/>
+    <w:tmpl w:val="FD2ABBC0"/>
+    <w:lvl w:ilvl="0" w:tplc="0C09000F">
+      <w:start w:val="1"/>
+      <w:numFmt w:val="decimal"/>
+      <w:lvlText w:val="%1."/>
+      <w:lvlJc w:val="left"/>
+      <w:pPr>
+        <w:ind w:left="720" w:hanging="360"/>
+      </w:pPr>
+      <w:rPr>
+        <w:rFonts w:hint="default"/>
+      </w:rPr>
+    </w:lvl>
+    <w:lvl w:ilvl="1" w:tplc="0C090019" w:tentative="1">
+      <w:start w:val="1"/>
+      <w:numFmt w:val="lowerLetter"/>
+      <w:lvlText w:val="%2."/>
+      <w:lvlJc w:val="left"/>
+      <w:pPr>
+        <w:ind w:left="1440" w:hanging="360"/>
+      </w:pPr>
+    </w:lvl>
+    <w:lvl w:ilvl="2" w:tplc="0C09001B" w:tentative="1">
+      <w:start w:val="1"/>
+      <w:numFmt w:val="lowerRoman"/>
+      <w:lvlText w:val="%3."/>
+      <w:lvlJc w:val="right"/>
+      <w:pPr>
+        <w:ind w:left="2160" w:hanging="180"/>
+      </w:pPr>
+    </w:lvl>
+    <w:lvl w:ilvl="3" w:tplc="0C09000F" w:tentative="1">
+      <w:start w:val="1"/>
+      <w:numFmt w:val="decimal"/>
+      <w:lvlText w:val="%4."/>
+      <w:lvlJc w:val="left"/>
+      <w:pPr>
+        <w:ind w:left="2880" w:hanging="360"/>
+      </w:pPr>
+    </w:lvl>
+    <w:lvl w:ilvl="4" w:tplc="0C090019" w:tentative="1">
+      <w:start w:val="1"/>
+      <w:numFmt w:val="lowerLetter"/>
+      <w:lvlText w:val="%5."/>
+      <w:lvlJc w:val="left"/>
+      <w:pPr>
+        <w:ind w:left="3600" w:hanging="360"/>
+      </w:pPr>
+    </w:lvl>
+    <w:lvl w:ilvl="5" w:tplc="0C09001B" w:tentative="1">
+      <w:start w:val="1"/>
+      <w:numFmt w:val="lowerRoman"/>
+      <w:lvlText w:val="%6."/>
+      <w:lvlJc w:val="right"/>
+      <w:pPr>
+        <w:ind w:left="4320" w:hanging="180"/>
+      </w:pPr>
+    </w:lvl>
+    <w:lvl w:ilvl="6" w:tplc="0C09000F" w:tentative="1">
+      <w:start w:val="1"/>
+      <w:numFmt w:val="decimal"/>
+      <w:lvlText w:val="%7."/>
+      <w:lvlJc w:val="left"/>
+      <w:pPr>
+        <w:ind w:left="5040" w:hanging="360"/>
+      </w:pPr>
+    </w:lvl>
+    <w:lvl w:ilvl="7" w:tplc="0C090019" w:tentative="1">
+      <w:start w:val="1"/>
+      <w:numFmt w:val="lowerLetter"/>
+      <w:lvlText w:val="%8."/>
+      <w:lvlJc w:val="left"/>
+      <w:pPr>
+        <w:ind w:left="5760" w:hanging="360"/>
+      </w:pPr>
+    </w:lvl>
+    <w:lvl w:ilvl="8" w:tplc="0C09001B" w:tentative="1">
+      <w:start w:val="1"/>
+      <w:numFmt w:val="lowerRoman"/>
+      <w:lvlText w:val="%9."/>
+      <w:lvlJc w:val="right"/>
+      <w:pPr>
+        <w:ind w:left="6480" w:hanging="180"/>
+      </w:pPr>
+    </w:lvl>
+  </w:abstractNum>
+  <w:abstractNum w:abstractNumId="3" w15:restartNumberingAfterBreak="0">
+    <w:nsid w:val="4E723FE7"/>
+    <w:multiLevelType w:val="hybridMultilevel"/>
+    <w:tmpl w:val="25BE40D2"/>
+    <w:lvl w:ilvl="0" w:tplc="0C090001">
+      <w:start w:val="1"/>
+      <w:numFmt w:val="bullet"/>
+      <w:lvlText w:val=""/>
+      <w:lvlJc w:val="left"/>
+      <w:pPr>
+        <w:ind w:left="720" w:hanging="360"/>
+      </w:pPr>
+      <w:rPr>
+        <w:rFonts w:ascii="Symbol" w:hAnsi="Symbol" w:hint="default"/>
+      </w:rPr>
+    </w:lvl>
+    <w:lvl w:ilvl="1" w:tplc="0C090003" w:tentative="1">
+      <w:start w:val="1"/>
+      <w:numFmt w:val="bullet"/>
+      <w:lvlText w:val="o"/>
+      <w:lvlJc w:val="left"/>
+      <w:pPr>
+        <w:ind w:left="1440" w:hanging="360"/>
+      </w:pPr>
+      <w:rPr>
+        <w:rFonts w:ascii="Courier New" w:hAnsi="Courier New" w:cs="Courier New" w:hint="default"/>
+      </w:rPr>
+    </w:lvl>
+    <w:lvl w:ilvl="2" w:tplc="0C090005" w:tentative="1">
+      <w:start w:val="1"/>
+      <w:numFmt w:val="bullet"/>
+      <w:lvlText w:val=""/>
+      <w:lvlJc w:val="left"/>
+      <w:pPr>
+        <w:ind w:left="2160" w:hanging="360"/>
+      </w:pPr>
+      <w:rPr>
+        <w:rFonts w:ascii="Wingdings" w:hAnsi="Wingdings" w:hint="default"/>
+      </w:rPr>
+    </w:lvl>
+    <w:lvl w:ilvl="3" w:tplc="0C090001" w:tentative="1">
+      <w:start w:val="1"/>
+      <w:numFmt w:val="bullet"/>
+      <w:lvlText w:val=""/>
+      <w:lvlJc w:val="left"/>
+      <w:pPr>
+        <w:ind w:left="2880" w:hanging="360"/>
+      </w:pPr>
+      <w:rPr>
+        <w:rFonts w:ascii="Symbol" w:hAnsi="Symbol" w:hint="default"/>
+      </w:rPr>
+    </w:lvl>
+    <w:lvl w:ilvl="4" w:tplc="0C090003" w:tentative="1">
+      <w:start w:val="1"/>
+      <w:numFmt w:val="bullet"/>
+      <w:lvlText w:val="o"/>
+      <w:lvlJc w:val="left"/>
+      <w:pPr>
+        <w:ind w:left="3600" w:hanging="360"/>
+      </w:pPr>
+      <w:rPr>
+        <w:rFonts w:ascii="Courier New" w:hAnsi="Courier New" w:cs="Courier New" w:hint="default"/>
+      </w:rPr>
+    </w:lvl>
+    <w:lvl w:ilvl="5" w:tplc="0C090005" w:tentative="1">
+      <w:start w:val="1"/>
+      <w:numFmt w:val="bullet"/>
+      <w:lvlText w:val=""/>
+      <w:lvlJc w:val="left"/>
+      <w:pPr>
+        <w:ind w:left="4320" w:hanging="360"/>
+      </w:pPr>
+      <w:rPr>
+        <w:rFonts w:ascii="Wingdings" w:hAnsi="Wingdings" w:hint="default"/>
+      </w:rPr>
+    </w:lvl>
+    <w:lvl w:ilvl="6" w:tplc="0C090001" w:tentative="1">
+      <w:start w:val="1"/>
+      <w:numFmt w:val="bullet"/>
+      <w:lvlText w:val=""/>
+      <w:lvlJc w:val="left"/>
+      <w:pPr>
+        <w:ind w:left="5040" w:hanging="360"/>
+      </w:pPr>
+      <w:rPr>
+        <w:rFonts w:ascii="Symbol" w:hAnsi="Symbol" w:hint="default"/>
+      </w:rPr>
+    </w:lvl>
+    <w:lvl w:ilvl="7" w:tplc="0C090003" w:tentative="1">
+      <w:start w:val="1"/>
+      <w:numFmt w:val="bullet"/>
+      <w:lvlText w:val="o"/>
+      <w:lvlJc w:val="left"/>
+      <w:pPr>
+        <w:ind w:left="5760" w:hanging="360"/>
+      </w:pPr>
+      <w:rPr>
+        <w:rFonts w:ascii="Courier New" w:hAnsi="Courier New" w:cs="Courier New" w:hint="default"/>
+      </w:rPr>
+    </w:lvl>
+    <w:lvl w:ilvl="8" w:tplc="0C090005" w:tentative="1">
+      <w:start w:val="1"/>
+      <w:numFmt w:val="bullet"/>
+      <w:lvlText w:val=""/>
+      <w:lvlJc w:val="left"/>
+      <w:pPr>
+        <w:ind w:left="6480" w:hanging="360"/>
+      </w:pPr>
+      <w:rPr>
+        <w:rFonts w:ascii="Wingdings" w:hAnsi="Wingdings" w:hint="default"/>
+      </w:rPr>
+    </w:lvl>
+  </w:abstractNum>
+  <w:num w:numId="1">
+    <w:abstractNumId w:val="3"/>
+  </w:num>
+  <w:num w:numId="2">
+    <w:abstractNumId w:val="2"/>
+  </w:num>
+  <w:num w:numId="3">
+    <w:abstractNumId w:val="0"/>
+  </w:num>
+  <w:num w:numId="4">
+    <w:abstractNumId w:val="1"/>
+  </w:num>
+</w:numbering>
 </file>
 
 <file path=word/styles.xml><?xml version="1.0" encoding="utf-8"?>

</xml_diff>